<commit_message>
contact form, multer, cloudinary
</commit_message>
<xml_diff>
--- a/scaletta capstone.docx
+++ b/scaletta capstone.docx
@@ -872,250 +872,254 @@
               </w:rPr>
               <w:t>cancella</w:t>
             </w:r>
+          </w:p>
+        </w:tc>
+        <w:tc>
+          <w:tcPr>
+            <w:tcW w:w="2855" w:type="dxa"/>
+          </w:tcPr>
+          <w:p>
+            <w:pPr>
+              <w:cnfStyle w:val="000000100000" w:firstRow="0" w:lastRow="0" w:firstColumn="0" w:lastColumn="0" w:oddVBand="0" w:evenVBand="0" w:oddHBand="1" w:evenHBand="0" w:firstRowFirstColumn="0" w:firstRowLastColumn="0" w:lastRowFirstColumn="0" w:lastRowLastColumn="0"/>
+              <w:rPr>
+                <w:b/>
+              </w:rPr>
+            </w:pPr>
+            <w:r>
+              <w:rPr>
+                <w:b/>
+                <w:highlight w:val="green"/>
+              </w:rPr>
+              <w:t>Aggiungere modifica/cancella corso</w:t>
+            </w:r>
+          </w:p>
+          <w:p>
+            <w:pPr>
+              <w:cnfStyle w:val="000000100000" w:firstRow="0" w:lastRow="0" w:firstColumn="0" w:lastColumn="0" w:oddVBand="0" w:evenVBand="0" w:oddHBand="1" w:evenHBand="0" w:firstRowFirstColumn="0" w:firstRowLastColumn="0" w:lastRowFirstColumn="0" w:lastRowLastColumn="0"/>
+              <w:rPr>
+                <w:b/>
+              </w:rPr>
+            </w:pPr>
+          </w:p>
+          <w:p>
+            <w:pPr>
+              <w:cnfStyle w:val="000000100000" w:firstRow="0" w:lastRow="0" w:firstColumn="0" w:lastColumn="0" w:oddVBand="0" w:evenVBand="0" w:oddHBand="1" w:evenHBand="0" w:firstRowFirstColumn="0" w:firstRowLastColumn="0" w:lastRowFirstColumn="0" w:lastRowLastColumn="0"/>
+              <w:rPr>
+                <w:b/>
+              </w:rPr>
+            </w:pPr>
+            <w:r>
+              <w:rPr>
+                <w:b/>
+              </w:rPr>
+              <w:t>Pagina insegnanti:</w:t>
+            </w:r>
+          </w:p>
+          <w:p>
+            <w:pPr>
+              <w:pStyle w:val="Paragrafoelenco"/>
+              <w:numPr>
+                <w:ilvl w:val="0"/>
+                <w:numId w:val="1"/>
+              </w:numPr>
+              <w:cnfStyle w:val="000000100000" w:firstRow="0" w:lastRow="0" w:firstColumn="0" w:lastColumn="0" w:oddVBand="0" w:evenVBand="0" w:oddHBand="1" w:evenHBand="0" w:firstRowFirstColumn="0" w:firstRowLastColumn="0" w:lastRowFirstColumn="0" w:lastRowLastColumn="0"/>
+              <w:rPr>
+                <w:highlight w:val="green"/>
+              </w:rPr>
+            </w:pPr>
+            <w:proofErr w:type="spellStart"/>
+            <w:r>
+              <w:rPr>
+                <w:highlight w:val="green"/>
+              </w:rPr>
+              <w:t>renderizzare</w:t>
+            </w:r>
+            <w:proofErr w:type="spellEnd"/>
+            <w:r>
+              <w:rPr>
+                <w:highlight w:val="green"/>
+              </w:rPr>
+              <w:t xml:space="preserve"> tutti gli insegnanti</w:t>
+            </w:r>
+          </w:p>
+          <w:p>
+            <w:pPr>
+              <w:pStyle w:val="Paragrafoelenco"/>
+              <w:numPr>
+                <w:ilvl w:val="0"/>
+                <w:numId w:val="1"/>
+              </w:numPr>
+              <w:cnfStyle w:val="000000100000" w:firstRow="0" w:lastRow="0" w:firstColumn="0" w:lastColumn="0" w:oddVBand="0" w:evenVBand="0" w:oddHBand="1" w:evenHBand="0" w:firstRowFirstColumn="0" w:firstRowLastColumn="0" w:lastRowFirstColumn="0" w:lastRowLastColumn="0"/>
+            </w:pPr>
+            <w:r>
+              <w:t>funzionalità:</w:t>
+            </w:r>
+          </w:p>
+          <w:p>
+            <w:pPr>
+              <w:pStyle w:val="Paragrafoelenco"/>
+              <w:numPr>
+                <w:ilvl w:val="1"/>
+                <w:numId w:val="1"/>
+              </w:numPr>
+              <w:cnfStyle w:val="000000100000" w:firstRow="0" w:lastRow="0" w:firstColumn="0" w:lastColumn="0" w:oddVBand="0" w:evenVBand="0" w:oddHBand="1" w:evenHBand="0" w:firstRowFirstColumn="0" w:firstRowLastColumn="0" w:lastRowFirstColumn="0" w:lastRowLastColumn="0"/>
+              <w:rPr>
+                <w:highlight w:val="green"/>
+              </w:rPr>
+            </w:pPr>
+            <w:r>
+              <w:rPr>
+                <w:highlight w:val="green"/>
+              </w:rPr>
+              <w:t>Aggiungi</w:t>
+            </w:r>
+          </w:p>
+          <w:p>
+            <w:pPr>
+              <w:pStyle w:val="Paragrafoelenco"/>
+              <w:numPr>
+                <w:ilvl w:val="1"/>
+                <w:numId w:val="1"/>
+              </w:numPr>
+              <w:cnfStyle w:val="000000100000" w:firstRow="0" w:lastRow="0" w:firstColumn="0" w:lastColumn="0" w:oddVBand="0" w:evenVBand="0" w:oddHBand="1" w:evenHBand="0" w:firstRowFirstColumn="0" w:firstRowLastColumn="0" w:lastRowFirstColumn="0" w:lastRowLastColumn="0"/>
+              <w:rPr>
+                <w:highlight w:val="green"/>
+              </w:rPr>
+            </w:pPr>
+            <w:r>
+              <w:rPr>
+                <w:highlight w:val="green"/>
+              </w:rPr>
+              <w:t>Modifica</w:t>
+            </w:r>
+            <w:r>
+              <w:rPr>
+                <w:highlight w:val="green"/>
+              </w:rPr>
+              <w:t xml:space="preserve"> – non funziona</w:t>
+            </w:r>
+          </w:p>
+          <w:p>
+            <w:pPr>
+              <w:pStyle w:val="Paragrafoelenco"/>
+              <w:numPr>
+                <w:ilvl w:val="1"/>
+                <w:numId w:val="1"/>
+              </w:numPr>
+              <w:cnfStyle w:val="000000100000" w:firstRow="0" w:lastRow="0" w:firstColumn="0" w:lastColumn="0" w:oddVBand="0" w:evenVBand="0" w:oddHBand="1" w:evenHBand="0" w:firstRowFirstColumn="0" w:firstRowLastColumn="0" w:lastRowFirstColumn="0" w:lastRowLastColumn="0"/>
+              <w:rPr>
+                <w:highlight w:val="green"/>
+              </w:rPr>
+            </w:pPr>
+            <w:r>
+              <w:rPr>
+                <w:highlight w:val="green"/>
+              </w:rPr>
+              <w:t>cancella</w:t>
+            </w:r>
+          </w:p>
+          <w:p>
+            <w:pPr>
+              <w:cnfStyle w:val="000000100000" w:firstRow="0" w:lastRow="0" w:firstColumn="0" w:lastColumn="0" w:oddVBand="0" w:evenVBand="0" w:oddHBand="1" w:evenHBand="0" w:firstRowFirstColumn="0" w:firstRowLastColumn="0" w:lastRowFirstColumn="0" w:lastRowLastColumn="0"/>
+            </w:pPr>
+          </w:p>
+        </w:tc>
+        <w:tc>
+          <w:tcPr>
+            <w:tcW w:w="2855" w:type="dxa"/>
+          </w:tcPr>
+          <w:p>
+            <w:pPr>
+              <w:cnfStyle w:val="000000100000" w:firstRow="0" w:lastRow="0" w:firstColumn="0" w:lastColumn="0" w:oddVBand="0" w:evenVBand="0" w:oddHBand="1" w:evenHBand="0" w:firstRowFirstColumn="0" w:firstRowLastColumn="0" w:lastRowFirstColumn="0" w:lastRowLastColumn="0"/>
+              <w:rPr>
+                <w:b/>
+              </w:rPr>
+            </w:pPr>
+            <w:r>
+              <w:rPr>
+                <w:b/>
+              </w:rPr>
+              <w:t>Pagina Contatti:</w:t>
+            </w:r>
+          </w:p>
+          <w:p>
+            <w:pPr>
+              <w:pStyle w:val="Paragrafoelenco"/>
+              <w:numPr>
+                <w:ilvl w:val="0"/>
+                <w:numId w:val="1"/>
+              </w:numPr>
+              <w:cnfStyle w:val="000000100000" w:firstRow="0" w:lastRow="0" w:firstColumn="0" w:lastColumn="0" w:oddVBand="0" w:evenVBand="0" w:oddHBand="1" w:evenHBand="0" w:firstRowFirstColumn="0" w:firstRowLastColumn="0" w:lastRowFirstColumn="0" w:lastRowLastColumn="0"/>
+            </w:pPr>
+            <w:r>
+              <w:rPr>
+                <w:highlight w:val="green"/>
+              </w:rPr>
+              <w:t>Form di contatto</w:t>
+            </w:r>
+          </w:p>
+        </w:tc>
+        <w:tc>
+          <w:tcPr>
+            <w:tcW w:w="2856" w:type="dxa"/>
+          </w:tcPr>
+          <w:p>
+            <w:pPr>
+              <w:cnfStyle w:val="000000100000" w:firstRow="0" w:lastRow="0" w:firstColumn="0" w:lastColumn="0" w:oddVBand="0" w:evenVBand="0" w:oddHBand="1" w:evenHBand="0" w:firstRowFirstColumn="0" w:firstRowLastColumn="0" w:lastRowFirstColumn="0" w:lastRowLastColumn="0"/>
+              <w:rPr>
+                <w:b/>
+              </w:rPr>
+            </w:pPr>
+            <w:r>
+              <w:rPr>
+                <w:b/>
+              </w:rPr>
+              <w:t>Pagina Login:</w:t>
+            </w:r>
+          </w:p>
+          <w:p>
+            <w:pPr>
+              <w:pStyle w:val="Paragrafoelenco"/>
+              <w:numPr>
+                <w:ilvl w:val="0"/>
+                <w:numId w:val="1"/>
+              </w:numPr>
+              <w:cnfStyle w:val="000000100000" w:firstRow="0" w:lastRow="0" w:firstColumn="0" w:lastColumn="0" w:oddVBand="0" w:evenVBand="0" w:oddHBand="1" w:evenHBand="0" w:firstRowFirstColumn="0" w:firstRowLastColumn="0" w:lastRowFirstColumn="0" w:lastRowLastColumn="0"/>
+            </w:pPr>
+            <w:r>
+              <w:rPr>
+                <w:highlight w:val="green"/>
+              </w:rPr>
+              <w:t>Componente Bootstrap</w:t>
+            </w:r>
+          </w:p>
+        </w:tc>
+        <w:tc>
+          <w:tcPr>
+            <w:tcW w:w="2856" w:type="dxa"/>
+          </w:tcPr>
+          <w:p>
+            <w:pPr>
+              <w:cnfStyle w:val="000000100000" w:firstRow="0" w:lastRow="0" w:firstColumn="0" w:lastColumn="0" w:oddVBand="0" w:evenVBand="0" w:oddHBand="1" w:evenHBand="0" w:firstRowFirstColumn="0" w:firstRowLastColumn="0" w:lastRowFirstColumn="0" w:lastRowLastColumn="0"/>
+            </w:pPr>
+            <w:r>
+              <w:rPr>
+                <w:b/>
+              </w:rPr>
+              <w:t xml:space="preserve">Impostare </w:t>
+            </w:r>
+            <w:r>
+              <w:rPr>
+                <w:b/>
+                <w:highlight w:val="green"/>
+              </w:rPr>
+              <w:t>visualizzazione selettiva</w:t>
+            </w:r>
+            <w:r>
+              <w:t xml:space="preserve"> </w:t>
+            </w:r>
             <w:bookmarkStart w:id="0" w:name="_GoBack"/>
             <w:bookmarkEnd w:id="0"/>
-          </w:p>
-        </w:tc>
-        <w:tc>
-          <w:tcPr>
-            <w:tcW w:w="2855" w:type="dxa"/>
-          </w:tcPr>
-          <w:p>
-            <w:pPr>
-              <w:cnfStyle w:val="000000100000" w:firstRow="0" w:lastRow="0" w:firstColumn="0" w:lastColumn="0" w:oddVBand="0" w:evenVBand="0" w:oddHBand="1" w:evenHBand="0" w:firstRowFirstColumn="0" w:firstRowLastColumn="0" w:lastRowFirstColumn="0" w:lastRowLastColumn="0"/>
-              <w:rPr>
-                <w:b/>
-              </w:rPr>
-            </w:pPr>
-            <w:r>
-              <w:rPr>
-                <w:b/>
-                <w:highlight w:val="green"/>
-              </w:rPr>
-              <w:t>Aggiungere modifica/cancella corso</w:t>
-            </w:r>
-          </w:p>
-          <w:p>
-            <w:pPr>
-              <w:cnfStyle w:val="000000100000" w:firstRow="0" w:lastRow="0" w:firstColumn="0" w:lastColumn="0" w:oddVBand="0" w:evenVBand="0" w:oddHBand="1" w:evenHBand="0" w:firstRowFirstColumn="0" w:firstRowLastColumn="0" w:lastRowFirstColumn="0" w:lastRowLastColumn="0"/>
-              <w:rPr>
-                <w:b/>
-              </w:rPr>
-            </w:pPr>
-          </w:p>
-          <w:p>
-            <w:pPr>
-              <w:cnfStyle w:val="000000100000" w:firstRow="0" w:lastRow="0" w:firstColumn="0" w:lastColumn="0" w:oddVBand="0" w:evenVBand="0" w:oddHBand="1" w:evenHBand="0" w:firstRowFirstColumn="0" w:firstRowLastColumn="0" w:lastRowFirstColumn="0" w:lastRowLastColumn="0"/>
-              <w:rPr>
-                <w:b/>
-              </w:rPr>
-            </w:pPr>
-            <w:r>
-              <w:rPr>
-                <w:b/>
-              </w:rPr>
-              <w:t>Pagina insegnanti:</w:t>
-            </w:r>
-          </w:p>
-          <w:p>
-            <w:pPr>
-              <w:pStyle w:val="Paragrafoelenco"/>
-              <w:numPr>
-                <w:ilvl w:val="0"/>
-                <w:numId w:val="1"/>
-              </w:numPr>
-              <w:cnfStyle w:val="000000100000" w:firstRow="0" w:lastRow="0" w:firstColumn="0" w:lastColumn="0" w:oddVBand="0" w:evenVBand="0" w:oddHBand="1" w:evenHBand="0" w:firstRowFirstColumn="0" w:firstRowLastColumn="0" w:lastRowFirstColumn="0" w:lastRowLastColumn="0"/>
-            </w:pPr>
-            <w:proofErr w:type="spellStart"/>
-            <w:r>
-              <w:t>renderizzare</w:t>
-            </w:r>
-            <w:proofErr w:type="spellEnd"/>
-            <w:r>
-              <w:t xml:space="preserve"> tutti gli insegnanti</w:t>
-            </w:r>
-          </w:p>
-          <w:p>
-            <w:pPr>
-              <w:pStyle w:val="Paragrafoelenco"/>
-              <w:numPr>
-                <w:ilvl w:val="0"/>
-                <w:numId w:val="1"/>
-              </w:numPr>
-              <w:cnfStyle w:val="000000100000" w:firstRow="0" w:lastRow="0" w:firstColumn="0" w:lastColumn="0" w:oddVBand="0" w:evenVBand="0" w:oddHBand="1" w:evenHBand="0" w:firstRowFirstColumn="0" w:firstRowLastColumn="0" w:lastRowFirstColumn="0" w:lastRowLastColumn="0"/>
-            </w:pPr>
-            <w:r>
-              <w:t>funzionalità:</w:t>
-            </w:r>
-          </w:p>
-          <w:p>
-            <w:pPr>
-              <w:pStyle w:val="Paragrafoelenco"/>
-              <w:numPr>
-                <w:ilvl w:val="1"/>
-                <w:numId w:val="1"/>
-              </w:numPr>
-              <w:cnfStyle w:val="000000100000" w:firstRow="0" w:lastRow="0" w:firstColumn="0" w:lastColumn="0" w:oddVBand="0" w:evenVBand="0" w:oddHBand="1" w:evenHBand="0" w:firstRowFirstColumn="0" w:firstRowLastColumn="0" w:lastRowFirstColumn="0" w:lastRowLastColumn="0"/>
-            </w:pPr>
-            <w:r>
-              <w:t>Aggiungi</w:t>
-            </w:r>
-          </w:p>
-          <w:p>
-            <w:pPr>
-              <w:pStyle w:val="Paragrafoelenco"/>
-              <w:numPr>
-                <w:ilvl w:val="1"/>
-                <w:numId w:val="1"/>
-              </w:numPr>
-              <w:cnfStyle w:val="000000100000" w:firstRow="0" w:lastRow="0" w:firstColumn="0" w:lastColumn="0" w:oddVBand="0" w:evenVBand="0" w:oddHBand="1" w:evenHBand="0" w:firstRowFirstColumn="0" w:firstRowLastColumn="0" w:lastRowFirstColumn="0" w:lastRowLastColumn="0"/>
-            </w:pPr>
-            <w:r>
-              <w:t>Modifica</w:t>
-            </w:r>
-          </w:p>
-          <w:p>
-            <w:pPr>
-              <w:pStyle w:val="Paragrafoelenco"/>
-              <w:numPr>
-                <w:ilvl w:val="1"/>
-                <w:numId w:val="1"/>
-              </w:numPr>
-              <w:cnfStyle w:val="000000100000" w:firstRow="0" w:lastRow="0" w:firstColumn="0" w:lastColumn="0" w:oddVBand="0" w:evenVBand="0" w:oddHBand="1" w:evenHBand="0" w:firstRowFirstColumn="0" w:firstRowLastColumn="0" w:lastRowFirstColumn="0" w:lastRowLastColumn="0"/>
-            </w:pPr>
-            <w:r>
-              <w:t>cancella</w:t>
-            </w:r>
-          </w:p>
-          <w:p>
-            <w:pPr>
-              <w:cnfStyle w:val="000000100000" w:firstRow="0" w:lastRow="0" w:firstColumn="0" w:lastColumn="0" w:oddVBand="0" w:evenVBand="0" w:oddHBand="1" w:evenHBand="0" w:firstRowFirstColumn="0" w:firstRowLastColumn="0" w:lastRowFirstColumn="0" w:lastRowLastColumn="0"/>
-            </w:pPr>
-          </w:p>
-        </w:tc>
-        <w:tc>
-          <w:tcPr>
-            <w:tcW w:w="2855" w:type="dxa"/>
-          </w:tcPr>
-          <w:p>
-            <w:pPr>
-              <w:cnfStyle w:val="000000100000" w:firstRow="0" w:lastRow="0" w:firstColumn="0" w:lastColumn="0" w:oddVBand="0" w:evenVBand="0" w:oddHBand="1" w:evenHBand="0" w:firstRowFirstColumn="0" w:firstRowLastColumn="0" w:lastRowFirstColumn="0" w:lastRowLastColumn="0"/>
-              <w:rPr>
-                <w:b/>
-              </w:rPr>
-            </w:pPr>
-            <w:r>
-              <w:rPr>
-                <w:b/>
-              </w:rPr>
-              <w:t>Pagina Contatti:</w:t>
-            </w:r>
-          </w:p>
-          <w:p>
-            <w:pPr>
-              <w:pStyle w:val="Paragrafoelenco"/>
-              <w:numPr>
-                <w:ilvl w:val="0"/>
-                <w:numId w:val="1"/>
-              </w:numPr>
-              <w:cnfStyle w:val="000000100000" w:firstRow="0" w:lastRow="0" w:firstColumn="0" w:lastColumn="0" w:oddVBand="0" w:evenVBand="0" w:oddHBand="1" w:evenHBand="0" w:firstRowFirstColumn="0" w:firstRowLastColumn="0" w:lastRowFirstColumn="0" w:lastRowLastColumn="0"/>
-            </w:pPr>
-            <w:r>
-              <w:t>Form di contatto</w:t>
-            </w:r>
-          </w:p>
-          <w:p>
-            <w:pPr>
-              <w:pStyle w:val="Paragrafoelenco"/>
-              <w:numPr>
-                <w:ilvl w:val="0"/>
-                <w:numId w:val="1"/>
-              </w:numPr>
-              <w:cnfStyle w:val="000000100000" w:firstRow="0" w:lastRow="0" w:firstColumn="0" w:lastColumn="0" w:oddVBand="0" w:evenVBand="0" w:oddHBand="1" w:evenHBand="0" w:firstRowFirstColumn="0" w:firstRowLastColumn="0" w:lastRowFirstColumn="0" w:lastRowLastColumn="0"/>
-            </w:pPr>
-            <w:r>
-              <w:t>Dati contatto</w:t>
-            </w:r>
-          </w:p>
-          <w:p>
-            <w:pPr>
-              <w:pStyle w:val="Paragrafoelenco"/>
-              <w:numPr>
-                <w:ilvl w:val="0"/>
-                <w:numId w:val="1"/>
-              </w:numPr>
-              <w:cnfStyle w:val="000000100000" w:firstRow="0" w:lastRow="0" w:firstColumn="0" w:lastColumn="0" w:oddVBand="0" w:evenVBand="0" w:oddHBand="1" w:evenHBand="0" w:firstRowFirstColumn="0" w:firstRowLastColumn="0" w:lastRowFirstColumn="0" w:lastRowLastColumn="0"/>
-            </w:pPr>
-            <w:r>
-              <w:t>Social</w:t>
-            </w:r>
-          </w:p>
-        </w:tc>
-        <w:tc>
-          <w:tcPr>
-            <w:tcW w:w="2856" w:type="dxa"/>
-          </w:tcPr>
-          <w:p>
-            <w:pPr>
-              <w:cnfStyle w:val="000000100000" w:firstRow="0" w:lastRow="0" w:firstColumn="0" w:lastColumn="0" w:oddVBand="0" w:evenVBand="0" w:oddHBand="1" w:evenHBand="0" w:firstRowFirstColumn="0" w:firstRowLastColumn="0" w:lastRowFirstColumn="0" w:lastRowLastColumn="0"/>
-              <w:rPr>
-                <w:b/>
-              </w:rPr>
-            </w:pPr>
-            <w:r>
-              <w:rPr>
-                <w:b/>
-              </w:rPr>
-              <w:t>Pagina Login:</w:t>
-            </w:r>
-          </w:p>
-          <w:p>
-            <w:pPr>
-              <w:pStyle w:val="Paragrafoelenco"/>
-              <w:numPr>
-                <w:ilvl w:val="0"/>
-                <w:numId w:val="1"/>
-              </w:numPr>
-              <w:cnfStyle w:val="000000100000" w:firstRow="0" w:lastRow="0" w:firstColumn="0" w:lastColumn="0" w:oddVBand="0" w:evenVBand="0" w:oddHBand="1" w:evenHBand="0" w:firstRowFirstColumn="0" w:firstRowLastColumn="0" w:lastRowFirstColumn="0" w:lastRowLastColumn="0"/>
-            </w:pPr>
-            <w:r>
-              <w:t>Componente Bootstrap</w:t>
-            </w:r>
-          </w:p>
-        </w:tc>
-        <w:tc>
-          <w:tcPr>
-            <w:tcW w:w="2856" w:type="dxa"/>
-          </w:tcPr>
-          <w:p>
-            <w:pPr>
-              <w:cnfStyle w:val="000000100000" w:firstRow="0" w:lastRow="0" w:firstColumn="0" w:lastColumn="0" w:oddVBand="0" w:evenVBand="0" w:oddHBand="1" w:evenHBand="0" w:firstRowFirstColumn="0" w:firstRowLastColumn="0" w:lastRowFirstColumn="0" w:lastRowLastColumn="0"/>
-            </w:pPr>
-            <w:r>
-              <w:rPr>
-                <w:b/>
-              </w:rPr>
-              <w:t>Impostare visualizzazione selettiva</w:t>
-            </w:r>
-            <w:r>
-              <w:t xml:space="preserve"> dei contenuti (loggato/non loggato, </w:t>
-            </w:r>
-            <w:proofErr w:type="spellStart"/>
-            <w:r>
-              <w:t>admin</w:t>
-            </w:r>
-            <w:proofErr w:type="spellEnd"/>
-            <w:r>
-              <w:t>/</w:t>
-            </w:r>
-            <w:proofErr w:type="spellStart"/>
-            <w:r>
-              <w:t>user</w:t>
-            </w:r>
-            <w:proofErr w:type="spellEnd"/>
-            <w:r>
-              <w:t>)</w:t>
-            </w:r>
           </w:p>
         </w:tc>
       </w:tr>
@@ -1235,7 +1239,15 @@
           </w:tcPr>
           <w:p>
             <w:r>
-              <w:t>Ritocchi stilistici</w:t>
+              <w:t xml:space="preserve">Sistemare </w:t>
+            </w:r>
+            <w:proofErr w:type="spellStart"/>
+            <w:r>
+              <w:t>form</w:t>
+            </w:r>
+            <w:proofErr w:type="spellEnd"/>
+            <w:r>
+              <w:t xml:space="preserve"> di contatto</w:t>
             </w:r>
           </w:p>
         </w:tc>
@@ -1257,6 +1269,9 @@
             <w:pPr>
               <w:cnfStyle w:val="000000100000" w:firstRow="0" w:lastRow="0" w:firstColumn="0" w:lastColumn="0" w:oddVBand="0" w:evenVBand="0" w:oddHBand="1" w:evenHBand="0" w:firstRowFirstColumn="0" w:firstRowLastColumn="0" w:lastRowFirstColumn="0" w:lastRowLastColumn="0"/>
             </w:pPr>
+            <w:r>
+              <w:t>multer</w:t>
+            </w:r>
           </w:p>
         </w:tc>
         <w:tc>

</xml_diff>